<commit_message>
DB_DM: finish the report of TP4
</commit_message>
<xml_diff>
--- a/db_dm/TP4/Report.docx
+++ b/db_dm/TP4/Report.docx
@@ -122,29 +122,7 @@
             <w:sz w:val="24"/>
             <w:szCs w:val="24"/>
           </w:rPr>
-          <w:t>https://github.com/IsmailBourbie/master-one-practical-work/tree/master/db_dm/T</w:t>
-        </w:r>
-        <w:r>
-          <w:rPr>
-            <w:rStyle w:val="Hyperlink"/>
-            <w:rFonts w:ascii="Bahnschrift" w:hAnsi="Bahnschrift"/>
-            <w:b/>
-            <w:bCs/>
-            <w:sz w:val="24"/>
-            <w:szCs w:val="24"/>
-          </w:rPr>
-          <w:t>P</w:t>
-        </w:r>
-        <w:r>
-          <w:rPr>
-            <w:rStyle w:val="Hyperlink"/>
-            <w:rFonts w:ascii="Bahnschrift" w:hAnsi="Bahnschrift"/>
-            <w:b/>
-            <w:bCs/>
-            <w:sz w:val="24"/>
-            <w:szCs w:val="24"/>
-          </w:rPr>
-          <w:t>4</w:t>
+          <w:t>https://github.com/IsmailBourbie/master-one-practical-work/tree/master/db_dm/TP4</w:t>
         </w:r>
       </w:hyperlink>
     </w:p>
@@ -302,79 +280,47 @@
           <w:sz w:val="24"/>
           <w:szCs w:val="24"/>
         </w:rPr>
-        <w:t xml:space="preserve"> table </w:t>
-      </w:r>
-      <w:r>
-        <w:rPr>
-          <w:rFonts w:ascii="Bahnschrift" w:hAnsi="Bahnschrift"/>
-          <w:sz w:val="24"/>
-          <w:szCs w:val="24"/>
-        </w:rPr>
-        <w:t>with large data</w:t>
-      </w:r>
-      <w:r>
-        <w:rPr>
-          <w:rFonts w:ascii="Bahnschrift" w:hAnsi="Bahnschrift"/>
-          <w:sz w:val="24"/>
-          <w:szCs w:val="24"/>
-        </w:rPr>
-        <w:t>.</w:t>
-      </w:r>
-      <w:r>
-        <w:rPr>
-          <w:rFonts w:ascii="Bahnschrift" w:hAnsi="Bahnschrift"/>
-          <w:sz w:val="24"/>
-          <w:szCs w:val="24"/>
-        </w:rPr>
-        <w:t xml:space="preserve"> </w:t>
-      </w:r>
-      <w:r>
-        <w:rPr>
-          <w:rFonts w:ascii="Bahnschrift" w:hAnsi="Bahnschrift"/>
-          <w:sz w:val="24"/>
-          <w:szCs w:val="24"/>
-        </w:rPr>
-        <w:t xml:space="preserve">Let’s Execute </w:t>
-      </w:r>
-      <w:r>
-        <w:rPr>
-          <w:rFonts w:ascii="Bahnschrift" w:hAnsi="Bahnschrift"/>
-          <w:sz w:val="24"/>
-          <w:szCs w:val="24"/>
-        </w:rPr>
-        <w:t xml:space="preserve">the Following Line of SQL Script, the other queries are in the </w:t>
-      </w:r>
-      <w:r>
-        <w:rPr>
-          <w:rFonts w:ascii="Bahnschrift" w:hAnsi="Bahnschrift"/>
-          <w:sz w:val="24"/>
-          <w:szCs w:val="24"/>
-        </w:rPr>
-        <w:t>G</w:t>
-      </w:r>
-      <w:r>
-        <w:rPr>
-          <w:rFonts w:ascii="Bahnschrift" w:hAnsi="Bahnschrift"/>
-          <w:sz w:val="24"/>
-          <w:szCs w:val="24"/>
-        </w:rPr>
-        <w:t>it</w:t>
-      </w:r>
-      <w:r>
-        <w:rPr>
-          <w:rFonts w:ascii="Bahnschrift" w:hAnsi="Bahnschrift"/>
-          <w:sz w:val="24"/>
-          <w:szCs w:val="24"/>
-        </w:rPr>
-        <w:t>H</w:t>
-      </w:r>
-      <w:r>
-        <w:rPr>
-          <w:rFonts w:ascii="Bahnschrift" w:hAnsi="Bahnschrift"/>
-          <w:sz w:val="24"/>
-          <w:szCs w:val="24"/>
-        </w:rPr>
-        <w:t>ub repos.</w:t>
+        <w:t xml:space="preserve"> sample</w:t>
+      </w:r>
+      <w:r>
+        <w:rPr>
+          <w:rFonts w:ascii="Bahnschrift" w:hAnsi="Bahnschrift"/>
+          <w:sz w:val="24"/>
+          <w:szCs w:val="24"/>
+        </w:rPr>
+        <w:t xml:space="preserve"> table</w:t>
+      </w:r>
+      <w:r>
+        <w:rPr>
+          <w:rFonts w:ascii="Bahnschrift" w:hAnsi="Bahnschrift"/>
+          <w:sz w:val="24"/>
+          <w:szCs w:val="24"/>
+        </w:rPr>
+        <w:t xml:space="preserve"> without partitions</w:t>
+      </w:r>
+      <w:r>
+        <w:rPr>
+          <w:rFonts w:ascii="Bahnschrift" w:hAnsi="Bahnschrift"/>
+          <w:sz w:val="24"/>
+          <w:szCs w:val="24"/>
+        </w:rPr>
+        <w:t xml:space="preserve"> using </w:t>
+      </w:r>
+      <w:r>
+        <w:rPr>
+          <w:rFonts w:ascii="Bahnschrift" w:hAnsi="Bahnschrift"/>
+          <w:sz w:val="24"/>
+          <w:szCs w:val="24"/>
+        </w:rPr>
+        <w:t>the following</w:t>
+      </w:r>
+      <w:r>
+        <w:rPr>
+          <w:rFonts w:ascii="Bahnschrift" w:hAnsi="Bahnschrift"/>
+          <w:sz w:val="24"/>
+          <w:szCs w:val="24"/>
+        </w:rPr>
+        <w:t xml:space="preserve"> SQL Script</w:t>
       </w:r>
     </w:p>
     <w:p>
@@ -383,40 +329,53 @@
         <w:spacing w:line="240" w:lineRule="auto"/>
         <w:jc w:val="center"/>
       </w:pPr>
-      <w:bookmarkStart w:id="0" w:name="_GoBack"/>
-      <w:r>
-        <w:rPr>
-          <w:rFonts w:ascii="Bahnschrift" w:hAnsi="Bahnschrift"/>
+      <w:r>
+        <w:rPr>
           <w:noProof/>
-          <w:sz w:val="24"/>
-          <w:szCs w:val="24"/>
-        </w:rPr>
-        <w:pict>
-          <v:shapetype id="_x0000_t75" coordsize="21600,21600" o:spt="75" o:preferrelative="t" path="m@4@5l@4@11@9@11@9@5xe" filled="f" stroked="f">
-            <v:stroke joinstyle="miter"/>
-            <v:formulas>
-              <v:f eqn="if lineDrawn pixelLineWidth 0"/>
-              <v:f eqn="sum @0 1 0"/>
-              <v:f eqn="sum 0 0 @1"/>
-              <v:f eqn="prod @2 1 2"/>
-              <v:f eqn="prod @3 21600 pixelWidth"/>
-              <v:f eqn="prod @3 21600 pixelHeight"/>
-              <v:f eqn="sum @0 0 1"/>
-              <v:f eqn="prod @6 1 2"/>
-              <v:f eqn="prod @7 21600 pixelWidth"/>
-              <v:f eqn="sum @8 21600 0"/>
-              <v:f eqn="prod @7 21600 pixelHeight"/>
-              <v:f eqn="sum @10 21600 0"/>
-            </v:formulas>
-            <v:path o:extrusionok="f" gradientshapeok="t" o:connecttype="rect"/>
-            <o:lock v:ext="edit" aspectratio="t"/>
-          </v:shapetype>
-          <v:shape id="_x0000_i1025" type="#_x0000_t75" style="width:386.25pt;height:374.25pt">
-            <v:imagedata r:id="rId8" o:title="4"/>
-          </v:shape>
-        </w:pict>
-      </w:r>
-      <w:bookmarkEnd w:id="0"/>
+          <w:lang w:val="en-GB" w:eastAsia="en-GB"/>
+        </w:rPr>
+        <w:drawing>
+          <wp:inline distT="0" distB="0" distL="0" distR="0">
+            <wp:extent cx="5943600" cy="3571875"/>
+            <wp:effectExtent l="0" t="0" r="0" b="9525"/>
+            <wp:docPr id="3" name="Picture 3"/>
+            <wp:cNvGraphicFramePr>
+              <a:graphicFrameLocks xmlns:a="http://schemas.openxmlformats.org/drawingml/2006/main" noChangeAspect="1"/>
+            </wp:cNvGraphicFramePr>
+            <a:graphic xmlns:a="http://schemas.openxmlformats.org/drawingml/2006/main">
+              <a:graphicData uri="http://schemas.openxmlformats.org/drawingml/2006/picture">
+                <pic:pic xmlns:pic="http://schemas.openxmlformats.org/drawingml/2006/picture">
+                  <pic:nvPicPr>
+                    <pic:cNvPr id="3" name="creation_queries.png"/>
+                    <pic:cNvPicPr/>
+                  </pic:nvPicPr>
+                  <pic:blipFill>
+                    <a:blip r:embed="rId8">
+                      <a:extLst>
+                        <a:ext uri="{28A0092B-C50C-407E-A947-70E740481C1C}">
+                          <a14:useLocalDpi xmlns:a14="http://schemas.microsoft.com/office/drawing/2010/main" val="0"/>
+                        </a:ext>
+                      </a:extLst>
+                    </a:blip>
+                    <a:stretch>
+                      <a:fillRect/>
+                    </a:stretch>
+                  </pic:blipFill>
+                  <pic:spPr>
+                    <a:xfrm>
+                      <a:off x="0" y="0"/>
+                      <a:ext cx="5943600" cy="3571875"/>
+                    </a:xfrm>
+                    <a:prstGeom prst="rect">
+                      <a:avLst/>
+                    </a:prstGeom>
+                  </pic:spPr>
+                </pic:pic>
+              </a:graphicData>
+            </a:graphic>
+          </wp:inline>
+        </w:drawing>
+      </w:r>
     </w:p>
     <w:p>
       <w:pPr>
@@ -431,16 +390,32 @@
       <w:r>
         <w:t xml:space="preserve">Figure </w:t>
       </w:r>
-      <w:fldSimple w:instr=" SEQ Figure \* ARABIC ">
-        <w:r>
-          <w:rPr>
-            <w:noProof/>
-          </w:rPr>
-          <w:t>1</w:t>
-        </w:r>
-      </w:fldSimple>
-      <w:r>
-        <w:t xml:space="preserve"> Example of Create Query</w:t>
+      <w:r>
+        <w:fldChar w:fldCharType="begin"/>
+      </w:r>
+      <w:r>
+        <w:instrText xml:space="preserve"> SEQ Figure \* ARABIC </w:instrText>
+      </w:r>
+      <w:r>
+        <w:fldChar w:fldCharType="separate"/>
+      </w:r>
+      <w:r>
+        <w:rPr>
+          <w:noProof/>
+        </w:rPr>
+        <w:t>1</w:t>
+      </w:r>
+      <w:r>
+        <w:rPr>
+          <w:noProof/>
+        </w:rPr>
+        <w:fldChar w:fldCharType="end"/>
+      </w:r>
+      <w:r>
+        <w:t xml:space="preserve"> Example of Cr</w:t>
+      </w:r>
+      <w:r>
+        <w:t>eation table</w:t>
       </w:r>
     </w:p>
     <w:p>
@@ -477,7 +452,6 @@
           <w:szCs w:val="24"/>
           <w:u w:val="single"/>
         </w:rPr>
-        <w:lastRenderedPageBreak/>
         <w:t>Step Three:</w:t>
       </w:r>
     </w:p>
@@ -496,7 +470,55 @@
           <w:sz w:val="24"/>
           <w:szCs w:val="24"/>
         </w:rPr>
-        <w:t>In This Step we have used the SQL*Loader to load our prepared data into the tables, the following screen shot demonstrate one of the tables that:</w:t>
+        <w:t xml:space="preserve">In This Step we have used script </w:t>
+      </w:r>
+      <w:r>
+        <w:rPr>
+          <w:rFonts w:ascii="Bahnschrift" w:hAnsi="Bahnschrift"/>
+          <w:sz w:val="24"/>
+          <w:szCs w:val="24"/>
+        </w:rPr>
+        <w:t>to load our prepared data into the</w:t>
+      </w:r>
+      <w:r>
+        <w:rPr>
+          <w:rFonts w:ascii="Bahnschrift" w:hAnsi="Bahnschrift"/>
+          <w:sz w:val="24"/>
+          <w:szCs w:val="24"/>
+        </w:rPr>
+        <w:t xml:space="preserve"> table</w:t>
+      </w:r>
+      <w:r>
+        <w:rPr>
+          <w:rFonts w:ascii="Bahnschrift" w:hAnsi="Bahnschrift"/>
+          <w:sz w:val="24"/>
+          <w:szCs w:val="24"/>
+        </w:rPr>
+        <w:t xml:space="preserve"> and count all rows inserted</w:t>
+      </w:r>
+      <w:r>
+        <w:rPr>
+          <w:rFonts w:ascii="Bahnschrift" w:hAnsi="Bahnschrift"/>
+          <w:sz w:val="24"/>
+          <w:szCs w:val="24"/>
+        </w:rPr>
+        <w:t>, the following screen</w:t>
+      </w:r>
+      <w:r>
+        <w:rPr>
+          <w:rFonts w:ascii="Bahnschrift" w:hAnsi="Bahnschrift"/>
+          <w:sz w:val="24"/>
+          <w:szCs w:val="24"/>
+        </w:rPr>
+        <w:t>shot explain that</w:t>
+      </w:r>
+      <w:r>
+        <w:rPr>
+          <w:rFonts w:ascii="Bahnschrift" w:hAnsi="Bahnschrift"/>
+          <w:sz w:val="24"/>
+          <w:szCs w:val="24"/>
+        </w:rPr>
+        <w:t>:</w:t>
       </w:r>
     </w:p>
     <w:p>
@@ -506,16 +528,51 @@
       </w:pPr>
       <w:r>
         <w:rPr>
-          <w:rFonts w:ascii="Bahnschrift" w:hAnsi="Bahnschrift"/>
           <w:noProof/>
-          <w:sz w:val="24"/>
-          <w:szCs w:val="24"/>
-        </w:rPr>
-        <w:pict>
-          <v:shape id="_x0000_i1026" type="#_x0000_t75" style="width:468pt;height:144.75pt">
-            <v:imagedata r:id="rId9" o:title="SQLLoader"/>
-          </v:shape>
-        </w:pict>
+          <w:lang w:val="en-GB" w:eastAsia="en-GB"/>
+        </w:rPr>
+        <w:lastRenderedPageBreak/>
+        <w:drawing>
+          <wp:inline distT="0" distB="0" distL="0" distR="0">
+            <wp:extent cx="5943600" cy="2962910"/>
+            <wp:effectExtent l="0" t="0" r="0" b="8890"/>
+            <wp:docPr id="4" name="Picture 4"/>
+            <wp:cNvGraphicFramePr>
+              <a:graphicFrameLocks xmlns:a="http://schemas.openxmlformats.org/drawingml/2006/main" noChangeAspect="1"/>
+            </wp:cNvGraphicFramePr>
+            <a:graphic xmlns:a="http://schemas.openxmlformats.org/drawingml/2006/main">
+              <a:graphicData uri="http://schemas.openxmlformats.org/drawingml/2006/picture">
+                <pic:pic xmlns:pic="http://schemas.openxmlformats.org/drawingml/2006/picture">
+                  <pic:nvPicPr>
+                    <pic:cNvPr id="4" name="load database.png"/>
+                    <pic:cNvPicPr/>
+                  </pic:nvPicPr>
+                  <pic:blipFill>
+                    <a:blip r:embed="rId9">
+                      <a:extLst>
+                        <a:ext uri="{28A0092B-C50C-407E-A947-70E740481C1C}">
+                          <a14:useLocalDpi xmlns:a14="http://schemas.microsoft.com/office/drawing/2010/main" val="0"/>
+                        </a:ext>
+                      </a:extLst>
+                    </a:blip>
+                    <a:stretch>
+                      <a:fillRect/>
+                    </a:stretch>
+                  </pic:blipFill>
+                  <pic:spPr>
+                    <a:xfrm>
+                      <a:off x="0" y="0"/>
+                      <a:ext cx="5943600" cy="2962910"/>
+                    </a:xfrm>
+                    <a:prstGeom prst="rect">
+                      <a:avLst/>
+                    </a:prstGeom>
+                  </pic:spPr>
+                </pic:pic>
+              </a:graphicData>
+            </a:graphic>
+          </wp:inline>
+        </w:drawing>
       </w:r>
     </w:p>
     <w:p>
@@ -532,429 +589,247 @@
       <w:r>
         <w:t xml:space="preserve">Figure </w:t>
       </w:r>
-      <w:fldSimple w:instr=" SEQ Figure \* ARABIC ">
-        <w:r>
-          <w:rPr>
-            <w:noProof/>
-          </w:rPr>
-          <w:t>2</w:t>
-        </w:r>
-      </w:fldSimple>
-      <w:r>
-        <w:t xml:space="preserve"> SQL Loader Demonstration</w:t>
+      <w:r>
+        <w:fldChar w:fldCharType="begin"/>
+      </w:r>
+      <w:r>
+        <w:instrText xml:space="preserve"> SEQ Figure \* ARABIC </w:instrText>
+      </w:r>
+      <w:r>
+        <w:fldChar w:fldCharType="separate"/>
+      </w:r>
+      <w:r>
+        <w:rPr>
+          <w:noProof/>
+        </w:rPr>
+        <w:t>2</w:t>
+      </w:r>
+      <w:r>
+        <w:rPr>
+          <w:noProof/>
+        </w:rPr>
+        <w:fldChar w:fldCharType="end"/>
+      </w:r>
+      <w:r>
+        <w:t xml:space="preserve"> SQL Loader </w:t>
+      </w:r>
+      <w:r>
+        <w:t>Script</w:t>
       </w:r>
     </w:p>
     <w:p>
       <w:pPr>
         <w:spacing w:line="240" w:lineRule="auto"/>
         <w:rPr>
-          <w:rFonts w:ascii="Bahnschrift" w:hAnsi="Bahnschrift"/>
-          <w:noProof/>
-          <w:sz w:val="24"/>
-          <w:szCs w:val="24"/>
-        </w:rPr>
-      </w:pPr>
-      <w:r>
-        <w:rPr>
-          <w:rFonts w:ascii="Bahnschrift" w:hAnsi="Bahnschrift"/>
-          <w:noProof/>
-          <w:sz w:val="24"/>
-          <w:szCs w:val="24"/>
-        </w:rPr>
-        <w:t xml:space="preserve">In The Loader file we specifty the tale and from which file we are takiing the data, here is an </w:t>
-      </w:r>
-      <w:r>
-        <w:rPr>
-          <w:rFonts w:ascii="Bahnschrift" w:hAnsi="Bahnschrift"/>
-          <w:noProof/>
-          <w:sz w:val="24"/>
-          <w:szCs w:val="24"/>
-        </w:rPr>
-        <w:t>model</w:t>
-      </w:r>
-      <w:r>
-        <w:rPr>
-          <w:rFonts w:ascii="Bahnschrift" w:hAnsi="Bahnschrift"/>
-          <w:noProof/>
-          <w:sz w:val="24"/>
-          <w:szCs w:val="24"/>
-        </w:rPr>
-        <w:t>:</w:t>
-      </w:r>
-    </w:p>
-    <w:p>
-      <w:pPr>
-        <w:shd w:val="clear" w:color="auto" w:fill="FFFFFF"/>
-        <w:tabs>
-          <w:tab w:val="left" w:pos="916"/>
-          <w:tab w:val="left" w:pos="1832"/>
-          <w:tab w:val="left" w:pos="2748"/>
-          <w:tab w:val="left" w:pos="3664"/>
-          <w:tab w:val="left" w:pos="4580"/>
-          <w:tab w:val="left" w:pos="5496"/>
-          <w:tab w:val="left" w:pos="6412"/>
-          <w:tab w:val="left" w:pos="7328"/>
-          <w:tab w:val="left" w:pos="8244"/>
-          <w:tab w:val="left" w:pos="9160"/>
-          <w:tab w:val="left" w:pos="10076"/>
-          <w:tab w:val="left" w:pos="10992"/>
-          <w:tab w:val="left" w:pos="11908"/>
-          <w:tab w:val="left" w:pos="12824"/>
-          <w:tab w:val="left" w:pos="13740"/>
-          <w:tab w:val="left" w:pos="14656"/>
-        </w:tabs>
-        <w:spacing w:after="0" w:line="240" w:lineRule="auto"/>
-        <w:rPr>
           <w:rFonts w:ascii="Bahnschrift" w:eastAsia="Times New Roman" w:hAnsi="Bahnschrift" w:cs="Courier New"/>
+          <w:i/>
+          <w:iCs/>
           <w:sz w:val="28"/>
           <w:szCs w:val="28"/>
         </w:rPr>
       </w:pPr>
       <w:r>
         <w:rPr>
-          <w:rFonts w:ascii="Bahnschrift" w:eastAsia="Times New Roman" w:hAnsi="Bahnschrift" w:cs="Courier New"/>
+          <w:rFonts w:ascii="Bahnschrift" w:hAnsi="Bahnschrift"/>
+          <w:i/>
+          <w:iCs/>
+          <w:noProof/>
+          <w:sz w:val="24"/>
+          <w:szCs w:val="24"/>
+        </w:rPr>
+        <w:t xml:space="preserve">PS: we didn’t add </w:t>
+      </w:r>
+      <w:r>
+        <w:rPr>
+          <w:rFonts w:ascii="Bahnschrift" w:hAnsi="Bahnschrift"/>
+          <w:i/>
+          <w:iCs/>
+          <w:noProof/>
+          <w:sz w:val="24"/>
+          <w:szCs w:val="24"/>
+        </w:rPr>
+        <w:t xml:space="preserve"> The Loader file </w:t>
+      </w:r>
+      <w:r>
+        <w:rPr>
+          <w:rFonts w:ascii="Bahnschrift" w:hAnsi="Bahnschrift"/>
+          <w:i/>
+          <w:iCs/>
+          <w:noProof/>
+          <w:sz w:val="24"/>
+          <w:szCs w:val="24"/>
+        </w:rPr>
+        <w:t>in the repo of GitHub because it is a large file.</w:t>
+      </w:r>
+    </w:p>
+    <w:p>
+      <w:pPr>
+        <w:jc w:val="both"/>
+        <w:rPr>
+          <w:rFonts w:ascii="Bahnschrift" w:hAnsi="Bahnschrift"/>
           <w:b/>
           <w:bCs/>
-          <w:sz w:val="28"/>
-          <w:szCs w:val="28"/>
-        </w:rPr>
-        <w:t xml:space="preserve">LOAD DATA </w:t>
-      </w:r>
-      <w:r>
-        <w:rPr>
-          <w:rFonts w:ascii="Bahnschrift" w:eastAsia="Times New Roman" w:hAnsi="Bahnschrift" w:cs="Courier New"/>
-          <w:sz w:val="28"/>
-          <w:szCs w:val="28"/>
-        </w:rPr>
-        <w:t xml:space="preserve">INFILE “path_of_datafile" </w:t>
-      </w:r>
-      <w:r>
-        <w:rPr>
-          <w:rFonts w:ascii="Bahnschrift" w:eastAsia="Times New Roman" w:hAnsi="Bahnschrift" w:cs="Courier New"/>
+          <w:sz w:val="24"/>
+          <w:szCs w:val="24"/>
+          <w:u w:val="single"/>
+        </w:rPr>
+      </w:pPr>
+      <w:r>
+        <w:rPr>
+          <w:rFonts w:ascii="Bahnschrift" w:hAnsi="Bahnschrift"/>
           <w:b/>
           <w:bCs/>
-          <w:sz w:val="28"/>
-          <w:szCs w:val="28"/>
-        </w:rPr>
-        <w:t xml:space="preserve">INTO TABLE </w:t>
-      </w:r>
-      <w:r>
-        <w:rPr>
-          <w:rFonts w:ascii="Bahnschrift" w:eastAsia="Times New Roman" w:hAnsi="Bahnschrift" w:cs="Courier New"/>
-          <w:b/>
-          <w:bCs/>
-          <w:sz w:val="28"/>
-          <w:szCs w:val="28"/>
-        </w:rPr>
-        <w:t>“</w:t>
-      </w:r>
-      <w:r>
-        <w:rPr>
-          <w:rFonts w:ascii="Bahnschrift" w:eastAsia="Times New Roman" w:hAnsi="Bahnschrift" w:cs="Courier New"/>
-          <w:sz w:val="28"/>
-          <w:szCs w:val="28"/>
-        </w:rPr>
-        <w:t>name_of_table”</w:t>
-      </w:r>
-      <w:r>
-        <w:rPr>
-          <w:rFonts w:ascii="Bahnschrift" w:eastAsia="Times New Roman" w:hAnsi="Bahnschrift" w:cs="Courier New"/>
-          <w:sz w:val="28"/>
-          <w:szCs w:val="28"/>
+          <w:sz w:val="24"/>
+          <w:szCs w:val="24"/>
+          <w:u w:val="single"/>
+        </w:rPr>
+        <w:t>Step Four:</w:t>
+      </w:r>
+    </w:p>
+    <w:p>
+      <w:pPr>
+        <w:spacing w:line="240" w:lineRule="auto"/>
+        <w:rPr>
+          <w:rFonts w:ascii="Bahnschrift" w:hAnsi="Bahnschrift"/>
+          <w:sz w:val="24"/>
+          <w:szCs w:val="24"/>
+        </w:rPr>
+      </w:pPr>
+      <w:r>
+        <w:rPr>
+          <w:rFonts w:ascii="Bahnschrift" w:hAnsi="Bahnschrift"/>
+          <w:sz w:val="24"/>
+          <w:szCs w:val="24"/>
+        </w:rPr>
+        <w:t>The following screenshots</w:t>
+      </w:r>
+      <w:r>
+        <w:rPr>
+          <w:rFonts w:ascii="Bahnschrift" w:hAnsi="Bahnschrift"/>
+          <w:sz w:val="24"/>
+          <w:szCs w:val="24"/>
+        </w:rPr>
+        <w:t xml:space="preserve"> show the </w:t>
+      </w:r>
+      <w:r>
+        <w:rPr>
+          <w:rFonts w:ascii="Bahnschrift" w:hAnsi="Bahnschrift"/>
+          <w:sz w:val="24"/>
+          <w:szCs w:val="24"/>
+        </w:rPr>
+        <w:t>execution</w:t>
+      </w:r>
+      <w:r>
+        <w:rPr>
+          <w:rFonts w:ascii="Bahnschrift" w:hAnsi="Bahnschrift"/>
+          <w:sz w:val="24"/>
+          <w:szCs w:val="24"/>
         </w:rPr>
         <w:t xml:space="preserve"> </w:t>
       </w:r>
       <w:r>
         <w:rPr>
-          <w:rFonts w:ascii="Bahnschrift" w:eastAsia="Times New Roman" w:hAnsi="Bahnschrift" w:cs="Courier New"/>
-          <w:b/>
-          <w:bCs/>
-          <w:sz w:val="28"/>
-          <w:szCs w:val="28"/>
-        </w:rPr>
-        <w:t xml:space="preserve">FIELDS </w:t>
-      </w:r>
-      <w:r>
-        <w:rPr>
-          <w:rFonts w:ascii="Bahnschrift" w:eastAsia="Times New Roman" w:hAnsi="Bahnschrift" w:cs="Courier New"/>
-          <w:b/>
-          <w:bCs/>
-          <w:sz w:val="28"/>
-          <w:szCs w:val="28"/>
-        </w:rPr>
-        <w:t xml:space="preserve">TERMINATED </w:t>
-      </w:r>
-      <w:r>
-        <w:rPr>
-          <w:rFonts w:ascii="Bahnschrift" w:eastAsia="Times New Roman" w:hAnsi="Bahnschrift" w:cs="Courier New"/>
-          <w:b/>
-          <w:bCs/>
-          <w:sz w:val="28"/>
-          <w:szCs w:val="28"/>
-        </w:rPr>
-        <w:t xml:space="preserve">BY </w:t>
-      </w:r>
-      <w:r>
-        <w:rPr>
-          <w:rFonts w:ascii="Bahnschrift" w:eastAsia="Times New Roman" w:hAnsi="Bahnschrift" w:cs="Courier New"/>
-          <w:sz w:val="28"/>
-          <w:szCs w:val="28"/>
-        </w:rPr>
-        <w:t>separator</w:t>
-      </w:r>
-      <w:r>
-        <w:rPr>
-          <w:rFonts w:ascii="Bahnschrift" w:eastAsia="Times New Roman" w:hAnsi="Bahnschrift" w:cs="Courier New"/>
-          <w:b/>
-          <w:bCs/>
-          <w:sz w:val="28"/>
-          <w:szCs w:val="28"/>
-        </w:rPr>
-        <w:t xml:space="preserve"> </w:t>
-      </w:r>
-      <w:r>
-        <w:rPr>
-          <w:rFonts w:ascii="Bahnschrift" w:eastAsia="Times New Roman" w:hAnsi="Bahnschrift" w:cs="Courier New"/>
-          <w:sz w:val="28"/>
-          <w:szCs w:val="28"/>
-        </w:rPr>
-        <w:t>(</w:t>
-      </w:r>
-      <w:r>
-        <w:rPr>
-          <w:rFonts w:ascii="Bahnschrift" w:eastAsia="Times New Roman" w:hAnsi="Bahnschrift" w:cs="Courier New"/>
-          <w:sz w:val="28"/>
-          <w:szCs w:val="28"/>
-        </w:rPr>
-        <w:t>columns</w:t>
-      </w:r>
-      <w:r>
-        <w:rPr>
-          <w:rFonts w:ascii="Bahnschrift" w:eastAsia="Times New Roman" w:hAnsi="Bahnschrift" w:cs="Courier New"/>
-          <w:sz w:val="28"/>
-          <w:szCs w:val="28"/>
-        </w:rPr>
-        <w:t>)</w:t>
-      </w:r>
-    </w:p>
-    <w:p>
-      <w:pPr>
-        <w:shd w:val="clear" w:color="auto" w:fill="FFFFFF"/>
-        <w:tabs>
-          <w:tab w:val="left" w:pos="916"/>
-          <w:tab w:val="left" w:pos="1832"/>
-          <w:tab w:val="left" w:pos="2748"/>
-          <w:tab w:val="left" w:pos="3664"/>
-          <w:tab w:val="left" w:pos="4580"/>
-          <w:tab w:val="left" w:pos="5496"/>
-          <w:tab w:val="left" w:pos="6412"/>
-          <w:tab w:val="left" w:pos="7328"/>
-          <w:tab w:val="left" w:pos="8244"/>
-          <w:tab w:val="left" w:pos="9160"/>
-          <w:tab w:val="left" w:pos="10076"/>
-          <w:tab w:val="left" w:pos="10992"/>
-          <w:tab w:val="left" w:pos="11908"/>
-          <w:tab w:val="left" w:pos="12824"/>
-          <w:tab w:val="left" w:pos="13740"/>
-          <w:tab w:val="left" w:pos="14656"/>
-        </w:tabs>
-        <w:spacing w:after="0" w:line="240" w:lineRule="auto"/>
-        <w:rPr>
-          <w:rFonts w:ascii="Bahnschrift" w:eastAsia="Times New Roman" w:hAnsi="Bahnschrift" w:cs="Courier New"/>
-          <w:sz w:val="24"/>
-          <w:szCs w:val="24"/>
-        </w:rPr>
-      </w:pPr>
-    </w:p>
-    <w:p>
-      <w:pPr>
-        <w:shd w:val="clear" w:color="auto" w:fill="FFFFFF"/>
-        <w:tabs>
-          <w:tab w:val="left" w:pos="916"/>
-          <w:tab w:val="left" w:pos="1832"/>
-          <w:tab w:val="left" w:pos="2748"/>
-          <w:tab w:val="left" w:pos="3664"/>
-          <w:tab w:val="left" w:pos="4580"/>
-          <w:tab w:val="left" w:pos="5496"/>
-          <w:tab w:val="left" w:pos="6412"/>
-          <w:tab w:val="left" w:pos="7328"/>
-          <w:tab w:val="left" w:pos="8244"/>
-          <w:tab w:val="left" w:pos="9160"/>
-          <w:tab w:val="left" w:pos="10076"/>
-          <w:tab w:val="left" w:pos="10992"/>
-          <w:tab w:val="left" w:pos="11908"/>
-          <w:tab w:val="left" w:pos="12824"/>
-          <w:tab w:val="left" w:pos="13740"/>
-          <w:tab w:val="left" w:pos="14656"/>
-        </w:tabs>
-        <w:spacing w:after="0" w:line="240" w:lineRule="auto"/>
-        <w:rPr>
-          <w:rFonts w:ascii="Bahnschrift" w:eastAsia="Times New Roman" w:hAnsi="Bahnschrift" w:cs="Courier New"/>
-          <w:sz w:val="24"/>
-          <w:szCs w:val="24"/>
-        </w:rPr>
-      </w:pPr>
-      <w:r>
-        <w:rPr>
-          <w:rFonts w:ascii="Bahnschrift" w:eastAsia="Times New Roman" w:hAnsi="Bahnschrift" w:cs="Courier New"/>
-          <w:sz w:val="24"/>
-          <w:szCs w:val="24"/>
-        </w:rPr>
-        <w:t xml:space="preserve">The other file are in the repo: </w:t>
-      </w:r>
-      <w:hyperlink r:id="rId10" w:history="1">
-        <w:r>
-          <w:rPr>
-            <w:rStyle w:val="Hyperlink"/>
-            <w:rFonts w:ascii="Bahnschrift" w:eastAsia="Times New Roman" w:hAnsi="Bahnschrift" w:cs="Courier New"/>
-            <w:sz w:val="24"/>
-            <w:szCs w:val="24"/>
-          </w:rPr>
-          <w:t>https://github.com/IsmailBourbie/master-one-practical-work/tree/master/db_dm/PW03/loader_files</w:t>
-        </w:r>
-      </w:hyperlink>
-    </w:p>
-    <w:p>
-      <w:pPr>
-        <w:jc w:val="both"/>
-        <w:rPr>
-          <w:rFonts w:ascii="Bahnschrift" w:hAnsi="Bahnschrift"/>
-          <w:b/>
-          <w:bCs/>
-          <w:sz w:val="24"/>
-          <w:szCs w:val="24"/>
-          <w:u w:val="single"/>
-        </w:rPr>
-      </w:pPr>
-    </w:p>
-    <w:p>
-      <w:pPr>
-        <w:jc w:val="both"/>
-        <w:rPr>
-          <w:rFonts w:ascii="Bahnschrift" w:hAnsi="Bahnschrift"/>
-          <w:b/>
-          <w:bCs/>
-          <w:sz w:val="24"/>
-          <w:szCs w:val="24"/>
-          <w:u w:val="single"/>
-        </w:rPr>
-      </w:pPr>
-      <w:r>
-        <w:rPr>
-          <w:rFonts w:ascii="Bahnschrift" w:hAnsi="Bahnschrift"/>
-          <w:b/>
-          <w:bCs/>
-          <w:sz w:val="24"/>
-          <w:szCs w:val="24"/>
-          <w:u w:val="single"/>
-        </w:rPr>
-        <w:t>Step Four:</w:t>
-      </w:r>
-    </w:p>
-    <w:p>
-      <w:pPr>
+          <w:rFonts w:ascii="Bahnschrift" w:hAnsi="Bahnschrift"/>
+          <w:sz w:val="24"/>
+          <w:szCs w:val="24"/>
+        </w:rPr>
+        <w:t>time</w:t>
+      </w:r>
+      <w:r>
+        <w:rPr>
+          <w:rFonts w:ascii="Bahnschrift" w:hAnsi="Bahnschrift"/>
+          <w:sz w:val="24"/>
+          <w:szCs w:val="24"/>
+        </w:rPr>
+        <w:t xml:space="preserve"> of</w:t>
+      </w:r>
+      <w:r>
+        <w:rPr>
+          <w:rFonts w:ascii="Bahnschrift" w:hAnsi="Bahnschrift"/>
+          <w:sz w:val="24"/>
+          <w:szCs w:val="24"/>
+        </w:rPr>
+        <w:t xml:space="preserve"> select operation on our table without</w:t>
+      </w:r>
+      <w:r>
+        <w:rPr>
+          <w:rFonts w:ascii="Bahnschrift" w:hAnsi="Bahnschrift"/>
+          <w:sz w:val="24"/>
+          <w:szCs w:val="24"/>
+        </w:rPr>
+        <w:t xml:space="preserve"> using</w:t>
+      </w:r>
+      <w:r>
+        <w:rPr>
+          <w:rFonts w:ascii="Bahnschrift" w:hAnsi="Bahnschrift"/>
+          <w:sz w:val="24"/>
+          <w:szCs w:val="24"/>
+        </w:rPr>
+        <w:t xml:space="preserve"> partitions</w:t>
+      </w:r>
+      <w:r>
+        <w:rPr>
+          <w:rFonts w:ascii="Bahnschrift" w:hAnsi="Bahnschrift"/>
+          <w:sz w:val="24"/>
+          <w:szCs w:val="24"/>
+        </w:rPr>
+        <w:t>:</w:t>
+      </w:r>
+    </w:p>
+    <w:p>
+      <w:pPr>
+        <w:keepNext/>
         <w:spacing w:line="240" w:lineRule="auto"/>
-        <w:rPr>
-          <w:rFonts w:ascii="Bahnschrift" w:hAnsi="Bahnschrift"/>
-          <w:sz w:val="24"/>
-          <w:szCs w:val="24"/>
-        </w:rPr>
-      </w:pPr>
-      <w:r>
-        <w:rPr>
-          <w:rFonts w:ascii="Bahnschrift" w:hAnsi="Bahnschrift"/>
-          <w:sz w:val="24"/>
-          <w:szCs w:val="24"/>
-        </w:rPr>
-        <w:t>For a DBA there is very handy tool called Explain Plan, and this one help the DBA for tracking how the query is executed to help it debug and find an optimal way to reduce the time and make accurate result, in this Practical Work w</w:t>
-      </w:r>
-      <w:r>
-        <w:rPr>
-          <w:rFonts w:ascii="Bahnschrift" w:hAnsi="Bahnschrift"/>
-          <w:sz w:val="24"/>
-          <w:szCs w:val="24"/>
-        </w:rPr>
-        <w:t>e</w:t>
-      </w:r>
-      <w:r>
-        <w:rPr>
-          <w:rFonts w:ascii="Bahnschrift" w:hAnsi="Bahnschrift"/>
-          <w:sz w:val="24"/>
-          <w:szCs w:val="24"/>
-        </w:rPr>
-        <w:t xml:space="preserve"> explored different queries and its plan, Here is the Query and the corresponding plan:</w:t>
-      </w:r>
-    </w:p>
-    <w:p>
-      <w:pPr>
-        <w:pStyle w:val="HTMLPreformatted"/>
-        <w:shd w:val="clear" w:color="auto" w:fill="FFFFFF"/>
-        <w:spacing w:line="276" w:lineRule="auto"/>
-        <w:rPr>
-          <w:rFonts w:ascii="Bahnschrift" w:hAnsi="Bahnschrift"/>
-          <w:color w:val="000000"/>
-          <w:sz w:val="28"/>
-          <w:szCs w:val="28"/>
-        </w:rPr>
-      </w:pPr>
-      <w:r>
-        <w:rPr>
-          <w:rFonts w:ascii="Bahnschrift" w:hAnsi="Bahnschrift"/>
-          <w:b/>
-          <w:bCs/>
-          <w:color w:val="000080"/>
-          <w:sz w:val="28"/>
-          <w:szCs w:val="28"/>
-        </w:rPr>
-        <w:t xml:space="preserve">EXPLAIN PLAN FOR SELECT </w:t>
-      </w:r>
-      <w:r>
-        <w:rPr>
-          <w:rFonts w:ascii="Bahnschrift" w:hAnsi="Bahnschrift"/>
-          <w:color w:val="000000"/>
-          <w:sz w:val="28"/>
-          <w:szCs w:val="28"/>
-        </w:rPr>
-        <w:t xml:space="preserve">* </w:t>
-      </w:r>
-      <w:r>
-        <w:rPr>
-          <w:rFonts w:ascii="Bahnschrift" w:hAnsi="Bahnschrift"/>
-          <w:b/>
-          <w:bCs/>
-          <w:color w:val="000080"/>
-          <w:sz w:val="28"/>
-          <w:szCs w:val="28"/>
-        </w:rPr>
-        <w:t xml:space="preserve">FROM </w:t>
-      </w:r>
-      <w:r>
-        <w:rPr>
-          <w:rFonts w:ascii="Bahnschrift" w:hAnsi="Bahnschrift"/>
-          <w:color w:val="000000"/>
-          <w:sz w:val="28"/>
-          <w:szCs w:val="28"/>
-        </w:rPr>
-        <w:t>DATES;</w:t>
-      </w:r>
-    </w:p>
-    <w:p>
-      <w:pPr>
-        <w:keepNext/>
-        <w:spacing w:line="276" w:lineRule="auto"/>
-        <w:jc w:val="center"/>
-      </w:pPr>
-      <w:r>
-        <w:rPr>
-          <w:rFonts w:ascii="Bahnschrift" w:hAnsi="Bahnschrift"/>
-          <w:sz w:val="24"/>
-          <w:szCs w:val="24"/>
-        </w:rPr>
-        <w:pict>
-          <v:shape id="_x0000_i1027" type="#_x0000_t75" style="width:439.5pt;height:158.25pt">
-            <v:imagedata r:id="rId11" o:title="select_dates_plan"/>
-          </v:shape>
-        </w:pict>
+      </w:pPr>
+      <w:r>
+        <w:rPr>
+          <w:rFonts w:ascii="Bahnschrift" w:hAnsi="Bahnschrift"/>
+          <w:noProof/>
+          <w:sz w:val="24"/>
+          <w:szCs w:val="24"/>
+          <w:lang w:val="en-GB" w:eastAsia="en-GB"/>
+        </w:rPr>
+        <w:drawing>
+          <wp:inline distT="0" distB="0" distL="0" distR="0" wp14:anchorId="44D893DC" wp14:editId="43AD2AE6">
+            <wp:extent cx="5943600" cy="2962910"/>
+            <wp:effectExtent l="0" t="0" r="0" b="8890"/>
+            <wp:docPr id="5" name="Picture 5"/>
+            <wp:cNvGraphicFramePr>
+              <a:graphicFrameLocks xmlns:a="http://schemas.openxmlformats.org/drawingml/2006/main" noChangeAspect="1"/>
+            </wp:cNvGraphicFramePr>
+            <a:graphic xmlns:a="http://schemas.openxmlformats.org/drawingml/2006/main">
+              <a:graphicData uri="http://schemas.openxmlformats.org/drawingml/2006/picture">
+                <pic:pic xmlns:pic="http://schemas.openxmlformats.org/drawingml/2006/picture">
+                  <pic:nvPicPr>
+                    <pic:cNvPr id="5" name="select without part.png"/>
+                    <pic:cNvPicPr/>
+                  </pic:nvPicPr>
+                  <pic:blipFill>
+                    <a:blip r:embed="rId10">
+                      <a:extLst>
+                        <a:ext uri="{28A0092B-C50C-407E-A947-70E740481C1C}">
+                          <a14:useLocalDpi xmlns:a14="http://schemas.microsoft.com/office/drawing/2010/main" val="0"/>
+                        </a:ext>
+                      </a:extLst>
+                    </a:blip>
+                    <a:stretch>
+                      <a:fillRect/>
+                    </a:stretch>
+                  </pic:blipFill>
+                  <pic:spPr>
+                    <a:xfrm>
+                      <a:off x="0" y="0"/>
+                      <a:ext cx="5943600" cy="2962910"/>
+                    </a:xfrm>
+                    <a:prstGeom prst="rect">
+                      <a:avLst/>
+                    </a:prstGeom>
+                  </pic:spPr>
+                </pic:pic>
+              </a:graphicData>
+            </a:graphic>
+          </wp:inline>
+        </w:drawing>
       </w:r>
     </w:p>
     <w:p>
@@ -962,9 +837,7 @@
         <w:pStyle w:val="Caption"/>
         <w:jc w:val="center"/>
         <w:rPr>
-          <w:rFonts w:ascii="Bahnschrift" w:hAnsi="Bahnschrift"/>
-          <w:sz w:val="24"/>
-          <w:szCs w:val="24"/>
+          <w:lang w:val="en-GB"/>
         </w:rPr>
       </w:pPr>
       <w:r>
@@ -979,7 +852,101 @@
         </w:r>
       </w:fldSimple>
       <w:r>
-        <w:t xml:space="preserve"> Result Plan</w:t>
+        <w:rPr>
+          <w:lang w:val="en-GB"/>
+        </w:rPr>
+        <w:t xml:space="preserve"> - Execution time without partitions.</w:t>
+      </w:r>
+    </w:p>
+    <w:p>
+      <w:pPr>
+        <w:ind w:left="227"/>
+        <w:jc w:val="both"/>
+        <w:rPr>
+          <w:rFonts w:ascii="Bahnschrift" w:hAnsi="Bahnschrift"/>
+          <w:b/>
+          <w:bCs/>
+          <w:sz w:val="24"/>
+          <w:szCs w:val="24"/>
+          <w:u w:val="single"/>
+        </w:rPr>
+      </w:pPr>
+      <w:r>
+        <w:rPr>
+          <w:rFonts w:ascii="Bahnschrift" w:hAnsi="Bahnschrift"/>
+          <w:b/>
+          <w:bCs/>
+          <w:sz w:val="24"/>
+          <w:szCs w:val="24"/>
+          <w:u w:val="single"/>
+        </w:rPr>
+        <w:t>Comment</w:t>
+      </w:r>
+      <w:r>
+        <w:rPr>
+          <w:rFonts w:ascii="Bahnschrift" w:hAnsi="Bahnschrift"/>
+          <w:b/>
+          <w:bCs/>
+          <w:sz w:val="24"/>
+          <w:szCs w:val="24"/>
+          <w:u w:val="single"/>
+        </w:rPr>
+        <w:t>:</w:t>
+      </w:r>
+    </w:p>
+    <w:p>
+      <w:pPr>
+        <w:ind w:left="227"/>
+        <w:jc w:val="both"/>
+        <w:rPr>
+          <w:rFonts w:ascii="Bahnschrift" w:hAnsi="Bahnschrift"/>
+          <w:sz w:val="24"/>
+          <w:szCs w:val="24"/>
+        </w:rPr>
+      </w:pPr>
+      <w:r>
+        <w:rPr>
+          <w:rFonts w:ascii="Bahnschrift" w:hAnsi="Bahnschrift"/>
+          <w:sz w:val="24"/>
+          <w:szCs w:val="24"/>
+        </w:rPr>
+        <w:t>Its take 5.5sec;</w:t>
+      </w:r>
+    </w:p>
+    <w:p>
+      <w:pPr>
+        <w:ind w:left="227"/>
+        <w:jc w:val="both"/>
+        <w:rPr>
+          <w:rFonts w:ascii="Bahnschrift" w:hAnsi="Bahnschrift"/>
+          <w:sz w:val="24"/>
+          <w:szCs w:val="24"/>
+        </w:rPr>
+      </w:pPr>
+    </w:p>
+    <w:p>
+      <w:pPr>
+        <w:jc w:val="both"/>
+        <w:rPr>
+          <w:rFonts w:ascii="Bahnschrift" w:hAnsi="Bahnschrift"/>
+          <w:b/>
+          <w:bCs/>
+          <w:sz w:val="24"/>
+          <w:szCs w:val="24"/>
+          <w:u w:val="single"/>
+        </w:rPr>
+      </w:pPr>
+      <w:r>
+        <w:rPr>
+          <w:rFonts w:ascii="Bahnschrift" w:hAnsi="Bahnschrift"/>
+          <w:b/>
+          <w:bCs/>
+          <w:sz w:val="24"/>
+          <w:szCs w:val="24"/>
+          <w:u w:val="single"/>
+        </w:rPr>
+        <w:lastRenderedPageBreak/>
+        <w:t>Step Five:</w:t>
       </w:r>
     </w:p>
     <w:p>
@@ -997,71 +964,195 @@
           <w:sz w:val="24"/>
           <w:szCs w:val="24"/>
         </w:rPr>
-        <w:lastRenderedPageBreak/>
-        <w:t>We made another test with a complex query, here is both of them:</w:t>
+        <w:t>The execution of the last script (</w:t>
+      </w:r>
+      <w:r>
+        <w:rPr>
+          <w:i/>
+          <w:iCs/>
+          <w:sz w:val="18"/>
+          <w:szCs w:val="18"/>
+        </w:rPr>
+        <w:t xml:space="preserve">Figure </w:t>
+      </w:r>
+      <w:r>
+        <w:rPr>
+          <w:i/>
+          <w:iCs/>
+          <w:sz w:val="18"/>
+          <w:szCs w:val="18"/>
+        </w:rPr>
+        <w:fldChar w:fldCharType="begin"/>
+      </w:r>
+      <w:r>
+        <w:rPr>
+          <w:i/>
+          <w:iCs/>
+          <w:sz w:val="18"/>
+          <w:szCs w:val="18"/>
+        </w:rPr>
+        <w:instrText xml:space="preserve"> SEQ Figure \* ARABIC </w:instrText>
+      </w:r>
+      <w:r>
+        <w:rPr>
+          <w:i/>
+          <w:iCs/>
+          <w:sz w:val="18"/>
+          <w:szCs w:val="18"/>
+        </w:rPr>
+        <w:fldChar w:fldCharType="separate"/>
+      </w:r>
+      <w:r>
+        <w:rPr>
+          <w:i/>
+          <w:iCs/>
+          <w:noProof/>
+          <w:sz w:val="18"/>
+          <w:szCs w:val="18"/>
+        </w:rPr>
+        <w:t>4</w:t>
+      </w:r>
+      <w:r>
+        <w:rPr>
+          <w:i/>
+          <w:iCs/>
+          <w:sz w:val="18"/>
+          <w:szCs w:val="18"/>
+        </w:rPr>
+        <w:fldChar w:fldCharType="end"/>
+      </w:r>
+      <w:r>
+        <w:rPr>
+          <w:rFonts w:ascii="Bahnschrift" w:hAnsi="Bahnschrift"/>
+          <w:sz w:val="24"/>
+          <w:szCs w:val="24"/>
+        </w:rPr>
+        <w:t>) take a long  time, So we can add Fragmentation to our table (</w:t>
+      </w:r>
+      <w:r>
+        <w:t>Partitions</w:t>
+      </w:r>
+      <w:r>
+        <w:rPr>
+          <w:rFonts w:ascii="Bahnschrift" w:hAnsi="Bahnschrift"/>
+          <w:sz w:val="24"/>
+          <w:szCs w:val="24"/>
+        </w:rPr>
+        <w:t>)</w:t>
+      </w:r>
+      <w:r>
+        <w:rPr>
+          <w:rFonts w:ascii="Bahnschrift" w:hAnsi="Bahnschrift"/>
+          <w:sz w:val="24"/>
+          <w:szCs w:val="24"/>
+        </w:rPr>
+        <w:t>, and use partitioning BY RANGE.</w:t>
+      </w:r>
+    </w:p>
+    <w:p>
+      <w:pPr>
+        <w:spacing w:line="240" w:lineRule="auto"/>
+        <w:rPr>
+          <w:rFonts w:ascii="Bahnschrift" w:hAnsi="Bahnschrift"/>
+          <w:sz w:val="24"/>
+          <w:szCs w:val="24"/>
+        </w:rPr>
+      </w:pPr>
+      <w:r>
+        <w:rPr>
+          <w:rFonts w:ascii="Bahnschrift" w:hAnsi="Bahnschrift"/>
+          <w:sz w:val="24"/>
+          <w:szCs w:val="24"/>
+        </w:rPr>
+        <w:t>We can do that by creating partitioned table or just ADD partition on our existing table using the follow</w:t>
+      </w:r>
+      <w:r>
+        <w:rPr>
+          <w:rFonts w:ascii="Bahnschrift" w:hAnsi="Bahnschrift"/>
+          <w:sz w:val="24"/>
+          <w:szCs w:val="24"/>
+        </w:rPr>
+        <w:t>ing</w:t>
+      </w:r>
+      <w:r>
+        <w:rPr>
+          <w:rFonts w:ascii="Bahnschrift" w:hAnsi="Bahnschrift"/>
+          <w:sz w:val="24"/>
+          <w:szCs w:val="24"/>
+        </w:rPr>
+        <w:t xml:space="preserve"> scr</w:t>
+      </w:r>
+      <w:r>
+        <w:rPr>
+          <w:rFonts w:ascii="Bahnschrift" w:hAnsi="Bahnschrift"/>
+          <w:sz w:val="24"/>
+          <w:szCs w:val="24"/>
+        </w:rPr>
+        <w:t>ipt:</w:t>
       </w:r>
     </w:p>
     <w:p>
       <w:pPr>
         <w:keepNext/>
         <w:spacing w:line="240" w:lineRule="auto"/>
-        <w:jc w:val="center"/>
-      </w:pPr>
-      <w:r>
-        <w:rPr>
-          <w:rFonts w:ascii="Bahnschrift" w:hAnsi="Bahnschrift"/>
-          <w:sz w:val="24"/>
-          <w:szCs w:val="24"/>
-        </w:rPr>
-        <w:pict>
-          <v:shape id="_x0000_i1028" type="#_x0000_t75" style="width:470.25pt;height:210pt">
-            <v:imagedata r:id="rId12" o:title="select_lineorder_date_join_query"/>
-          </v:shape>
-        </w:pict>
-      </w:r>
-    </w:p>
-    <w:p>
-      <w:pPr>
-        <w:pStyle w:val="Caption"/>
-        <w:jc w:val="center"/>
-        <w:rPr>
-          <w:rFonts w:ascii="Bahnschrift" w:hAnsi="Bahnschrift"/>
-          <w:sz w:val="24"/>
-          <w:szCs w:val="24"/>
-        </w:rPr>
-      </w:pPr>
-      <w:r>
-        <w:t xml:space="preserve">Figure </w:t>
-      </w:r>
-      <w:fldSimple w:instr=" SEQ Figure \* ARABIC ">
-        <w:r>
-          <w:rPr>
-            <w:noProof/>
-          </w:rPr>
-          <w:t>4</w:t>
-        </w:r>
-      </w:fldSimple>
-      <w:r>
-        <w:t xml:space="preserve"> Complex query for The EXPLAIN PLAN</w:t>
-      </w:r>
-    </w:p>
-    <w:p>
-      <w:pPr>
-        <w:keepNext/>
-        <w:spacing w:line="240" w:lineRule="auto"/>
-        <w:jc w:val="center"/>
-      </w:pPr>
-      <w:r>
-        <w:rPr>
-          <w:rFonts w:ascii="Bahnschrift" w:hAnsi="Bahnschrift"/>
-          <w:sz w:val="24"/>
-          <w:szCs w:val="24"/>
-        </w:rPr>
-        <w:pict>
-          <v:shape id="_x0000_i1029" type="#_x0000_t75" style="width:467.25pt;height:319.5pt">
-            <v:imagedata r:id="rId13" o:title="select_lineorder_date_join_plan"/>
-          </v:shape>
-        </w:pict>
+      </w:pPr>
+      <w:r>
+        <w:rPr>
+          <w:rFonts w:ascii="Bahnschrift" w:hAnsi="Bahnschrift"/>
+          <w:sz w:val="24"/>
+          <w:szCs w:val="24"/>
+        </w:rPr>
+        <w:t xml:space="preserve"> </w:t>
+      </w:r>
+      <w:r>
+        <w:rPr>
+          <w:rFonts w:ascii="Bahnschrift" w:hAnsi="Bahnschrift"/>
+          <w:noProof/>
+          <w:sz w:val="24"/>
+          <w:szCs w:val="24"/>
+          <w:lang w:val="en-GB" w:eastAsia="en-GB"/>
+        </w:rPr>
+        <w:drawing>
+          <wp:inline distT="0" distB="0" distL="0" distR="0" wp14:anchorId="258DACF3" wp14:editId="4730ABD0">
+            <wp:extent cx="5943600" cy="2962910"/>
+            <wp:effectExtent l="0" t="0" r="0" b="8890"/>
+            <wp:docPr id="6" name="Picture 6"/>
+            <wp:cNvGraphicFramePr>
+              <a:graphicFrameLocks xmlns:a="http://schemas.openxmlformats.org/drawingml/2006/main" noChangeAspect="1"/>
+            </wp:cNvGraphicFramePr>
+            <a:graphic xmlns:a="http://schemas.openxmlformats.org/drawingml/2006/main">
+              <a:graphicData uri="http://schemas.openxmlformats.org/drawingml/2006/picture">
+                <pic:pic xmlns:pic="http://schemas.openxmlformats.org/drawingml/2006/picture">
+                  <pic:nvPicPr>
+                    <pic:cNvPr id="6" name="add partition.png"/>
+                    <pic:cNvPicPr/>
+                  </pic:nvPicPr>
+                  <pic:blipFill>
+                    <a:blip r:embed="rId11">
+                      <a:extLst>
+                        <a:ext uri="{28A0092B-C50C-407E-A947-70E740481C1C}">
+                          <a14:useLocalDpi xmlns:a14="http://schemas.microsoft.com/office/drawing/2010/main" val="0"/>
+                        </a:ext>
+                      </a:extLst>
+                    </a:blip>
+                    <a:stretch>
+                      <a:fillRect/>
+                    </a:stretch>
+                  </pic:blipFill>
+                  <pic:spPr>
+                    <a:xfrm>
+                      <a:off x="0" y="0"/>
+                      <a:ext cx="5943600" cy="2962910"/>
+                    </a:xfrm>
+                    <a:prstGeom prst="rect">
+                      <a:avLst/>
+                    </a:prstGeom>
+                  </pic:spPr>
+                </pic:pic>
+              </a:graphicData>
+            </a:graphic>
+          </wp:inline>
+        </w:drawing>
       </w:r>
     </w:p>
     <w:p>
@@ -1086,47 +1177,31 @@
         </w:r>
       </w:fldSimple>
       <w:r>
-        <w:t xml:space="preserve"> Plan of Execution of Last Query</w:t>
-      </w:r>
-    </w:p>
-    <w:p>
-      <w:pPr>
-        <w:spacing w:line="240" w:lineRule="auto"/>
-      </w:pPr>
-      <w:r>
-        <w:rPr>
-          <w:rFonts w:ascii="Bahnschrift" w:hAnsi="Bahnschrift"/>
-          <w:sz w:val="24"/>
-          <w:szCs w:val="24"/>
-        </w:rPr>
-        <w:t>The Other Examples are in the repository</w:t>
-      </w:r>
-      <w:hyperlink r:id="rId14" w:history="1">
-        <w:r>
-          <w:rPr>
-            <w:rStyle w:val="Hyperlink"/>
-            <w:rFonts w:ascii="Bahnschrift" w:hAnsi="Bahnschrift"/>
-            <w:sz w:val="24"/>
-            <w:szCs w:val="24"/>
-          </w:rPr>
-          <w:t>.</w:t>
-        </w:r>
-        <w:r>
-          <w:rPr>
-            <w:rStyle w:val="Hyperlink"/>
-          </w:rPr>
-          <w:t xml:space="preserve">  </w:t>
-        </w:r>
-        <w:r>
-          <w:rPr>
-            <w:rStyle w:val="Hyperlink"/>
-            <w:rFonts w:ascii="Bahnschrift" w:hAnsi="Bahnschrift"/>
-            <w:sz w:val="24"/>
-            <w:szCs w:val="24"/>
-          </w:rPr>
-          <w:t>https://github.com/IsmailBourbie/master-one-practical-work/tree/master/db_dm/PW03/screen_shots</w:t>
-        </w:r>
-      </w:hyperlink>
+        <w:rPr>
+          <w:lang w:val="en-GB"/>
+        </w:rPr>
+        <w:t xml:space="preserve"> </w:t>
+      </w:r>
+      <w:r>
+        <w:rPr>
+          <w:lang w:val="en-GB"/>
+        </w:rPr>
+        <w:t xml:space="preserve">- </w:t>
+      </w:r>
+      <w:r>
+        <w:rPr>
+          <w:noProof/>
+          <w:lang w:val="en-GB"/>
+        </w:rPr>
+        <w:t>PARTITION</w:t>
+      </w:r>
+      <w:r>
+        <w:rPr>
+          <w:noProof/>
+          <w:lang w:val="en-GB"/>
+        </w:rPr>
+        <w:t xml:space="preserve"> on exesting table</w:t>
+      </w:r>
     </w:p>
     <w:p>
       <w:pPr>
@@ -1140,10 +1215,7 @@
           <w:u w:val="single"/>
         </w:rPr>
       </w:pPr>
-    </w:p>
-    <w:p>
-      <w:pPr>
-        <w:jc w:val="both"/>
+      <w:r>
         <w:rPr>
           <w:rFonts w:ascii="Bahnschrift" w:hAnsi="Bahnschrift"/>
           <w:b/>
@@ -1152,7 +1224,8 @@
           <w:szCs w:val="24"/>
           <w:u w:val="single"/>
         </w:rPr>
-      </w:pPr>
+        <w:t xml:space="preserve">Step </w:t>
+      </w:r>
       <w:r>
         <w:rPr>
           <w:rFonts w:ascii="Bahnschrift" w:hAnsi="Bahnschrift"/>
@@ -1162,8 +1235,18 @@
           <w:szCs w:val="24"/>
           <w:u w:val="single"/>
         </w:rPr>
-        <w:lastRenderedPageBreak/>
-        <w:t>Step Five:</w:t>
+        <w:t>Six</w:t>
+      </w:r>
+      <w:r>
+        <w:rPr>
+          <w:rFonts w:ascii="Bahnschrift" w:hAnsi="Bahnschrift"/>
+          <w:b/>
+          <w:bCs/>
+          <w:sz w:val="24"/>
+          <w:szCs w:val="24"/>
+          <w:u w:val="single"/>
+        </w:rPr>
+        <w:t>:</w:t>
       </w:r>
     </w:p>
     <w:p>
@@ -1181,7 +1264,23 @@
           <w:sz w:val="24"/>
           <w:szCs w:val="24"/>
         </w:rPr>
-        <w:t>At this point we know how to see the way the query is executing, but how tune some parameter? The way to do that is throughout using hints, hints are a way for telling the DBMS how to execute queries, we ‘have used The Nested Loop Hint instead of the default Hash Join to Show the difference, here is the query and the associated plan.</w:t>
+        <w:t xml:space="preserve">We </w:t>
+      </w:r>
+      <w:r>
+        <w:rPr>
+          <w:rFonts w:ascii="Bahnschrift" w:hAnsi="Bahnschrift"/>
+          <w:sz w:val="24"/>
+          <w:szCs w:val="24"/>
+        </w:rPr>
+        <w:t>ex</w:t>
+      </w:r>
+      <w:r>
+        <w:rPr>
+          <w:rFonts w:ascii="Bahnschrift" w:hAnsi="Bahnschrift"/>
+          <w:sz w:val="24"/>
+          <w:szCs w:val="24"/>
+        </w:rPr>
+        <w:t>ecute the same query of selection operation but this time using partition,</w:t>
       </w:r>
     </w:p>
     <w:p>
@@ -1193,16 +1292,22 @@
           <w:szCs w:val="24"/>
         </w:rPr>
       </w:pPr>
-    </w:p>
-    <w:p>
-      <w:pPr>
-        <w:spacing w:line="240" w:lineRule="auto"/>
-        <w:rPr>
-          <w:rFonts w:ascii="Bahnschrift" w:hAnsi="Bahnschrift"/>
-          <w:sz w:val="24"/>
-          <w:szCs w:val="24"/>
-        </w:rPr>
-      </w:pPr>
+      <w:r>
+        <w:rPr>
+          <w:rFonts w:ascii="Bahnschrift" w:hAnsi="Bahnschrift"/>
+          <w:sz w:val="24"/>
+          <w:szCs w:val="24"/>
+        </w:rPr>
+        <w:t xml:space="preserve">The following script </w:t>
+      </w:r>
+      <w:r>
+        <w:rPr>
+          <w:rFonts w:ascii="Bahnschrift" w:hAnsi="Bahnschrift"/>
+          <w:sz w:val="24"/>
+          <w:szCs w:val="24"/>
+        </w:rPr>
+        <w:t>show the query and the result:</w:t>
+      </w:r>
     </w:p>
     <w:p>
       <w:pPr>
@@ -1213,14 +1318,52 @@
       <w:r>
         <w:rPr>
           <w:rFonts w:ascii="Bahnschrift" w:hAnsi="Bahnschrift"/>
-          <w:sz w:val="24"/>
-          <w:szCs w:val="24"/>
-        </w:rPr>
-        <w:pict>
-          <v:shape id="_x0000_i1030" type="#_x0000_t75" style="width:466.5pt;height:294.75pt">
-            <v:imagedata r:id="rId15" o:title="nl_hint_query"/>
-          </v:shape>
-        </w:pict>
+          <w:noProof/>
+          <w:sz w:val="24"/>
+          <w:szCs w:val="24"/>
+          <w:lang w:val="en-GB" w:eastAsia="en-GB"/>
+        </w:rPr>
+        <w:drawing>
+          <wp:inline distT="0" distB="0" distL="0" distR="0" wp14:anchorId="68BE4F3F" wp14:editId="67F307EA">
+            <wp:extent cx="5219700" cy="2602043"/>
+            <wp:effectExtent l="0" t="0" r="0" b="8255"/>
+            <wp:docPr id="7" name="Picture 7"/>
+            <wp:cNvGraphicFramePr>
+              <a:graphicFrameLocks xmlns:a="http://schemas.openxmlformats.org/drawingml/2006/main" noChangeAspect="1"/>
+            </wp:cNvGraphicFramePr>
+            <a:graphic xmlns:a="http://schemas.openxmlformats.org/drawingml/2006/main">
+              <a:graphicData uri="http://schemas.openxmlformats.org/drawingml/2006/picture">
+                <pic:pic xmlns:pic="http://schemas.openxmlformats.org/drawingml/2006/picture">
+                  <pic:nvPicPr>
+                    <pic:cNvPr id="7" name="select using part.png"/>
+                    <pic:cNvPicPr/>
+                  </pic:nvPicPr>
+                  <pic:blipFill>
+                    <a:blip r:embed="rId12" cstate="print">
+                      <a:extLst>
+                        <a:ext uri="{28A0092B-C50C-407E-A947-70E740481C1C}">
+                          <a14:useLocalDpi xmlns:a14="http://schemas.microsoft.com/office/drawing/2010/main" val="0"/>
+                        </a:ext>
+                      </a:extLst>
+                    </a:blip>
+                    <a:stretch>
+                      <a:fillRect/>
+                    </a:stretch>
+                  </pic:blipFill>
+                  <pic:spPr>
+                    <a:xfrm>
+                      <a:off x="0" y="0"/>
+                      <a:ext cx="5224355" cy="2604363"/>
+                    </a:xfrm>
+                    <a:prstGeom prst="rect">
+                      <a:avLst/>
+                    </a:prstGeom>
+                  </pic:spPr>
+                </pic:pic>
+              </a:graphicData>
+            </a:graphic>
+          </wp:inline>
+        </w:drawing>
       </w:r>
     </w:p>
     <w:p>
@@ -1245,79 +1388,15 @@
         </w:r>
       </w:fldSimple>
       <w:r>
-        <w:t xml:space="preserve"> Query Use A Hint to optimize</w:t>
-      </w:r>
-    </w:p>
-    <w:p>
-      <w:pPr>
-        <w:keepNext/>
-        <w:spacing w:line="240" w:lineRule="auto"/>
-      </w:pPr>
-      <w:r>
-        <w:rPr>
-          <w:rFonts w:ascii="Bahnschrift" w:hAnsi="Bahnschrift"/>
-          <w:sz w:val="24"/>
-          <w:szCs w:val="24"/>
-        </w:rPr>
-        <w:lastRenderedPageBreak/>
-        <w:pict>
-          <v:shape id="_x0000_i1031" type="#_x0000_t75" style="width:471pt;height:383.25pt">
-            <v:imagedata r:id="rId16" o:title="nl_hint_plan"/>
-          </v:shape>
-        </w:pict>
-      </w:r>
-    </w:p>
-    <w:p>
-      <w:pPr>
-        <w:pStyle w:val="Caption"/>
-        <w:jc w:val="center"/>
-        <w:rPr>
-          <w:rFonts w:ascii="Bahnschrift" w:hAnsi="Bahnschrift"/>
-          <w:sz w:val="24"/>
-          <w:szCs w:val="24"/>
-        </w:rPr>
-      </w:pPr>
-      <w:r>
-        <w:t xml:space="preserve">Figure </w:t>
-      </w:r>
-      <w:fldSimple w:instr=" SEQ Figure \* ARABIC ">
-        <w:r>
-          <w:rPr>
-            <w:noProof/>
-          </w:rPr>
-          <w:t>7</w:t>
-        </w:r>
-      </w:fldSimple>
-      <w:r>
-        <w:t xml:space="preserve"> the Plan of Nested Loop</w:t>
-      </w:r>
-      <w:r>
-        <w:rPr>
-          <w:noProof/>
-        </w:rPr>
-        <w:t xml:space="preserve"> Example</w:t>
-      </w:r>
-    </w:p>
-    <w:p>
-      <w:pPr>
-        <w:spacing w:line="240" w:lineRule="auto"/>
-        <w:rPr>
-          <w:rFonts w:ascii="Bahnschrift" w:hAnsi="Bahnschrift"/>
-          <w:sz w:val="24"/>
-          <w:szCs w:val="24"/>
-        </w:rPr>
-      </w:pPr>
-      <w:r>
-        <w:rPr>
-          <w:rFonts w:ascii="Bahnschrift" w:hAnsi="Bahnschrift"/>
-          <w:sz w:val="24"/>
-          <w:szCs w:val="24"/>
-        </w:rPr>
-        <w:t>In The Operation with id 3 and 2, we see that the DBMS has used Nested Loop in The Plan of executing the query and this demonstrate how we use hints.</w:t>
-      </w:r>
-    </w:p>
-    <w:p>
-      <w:pPr>
+        <w:rPr>
+          <w:lang w:val="en-GB"/>
+        </w:rPr>
+        <w:t xml:space="preserve"> Select using partition</w:t>
+      </w:r>
+    </w:p>
+    <w:p>
+      <w:pPr>
+        <w:ind w:left="227"/>
         <w:jc w:val="both"/>
         <w:rPr>
           <w:rFonts w:ascii="Bahnschrift" w:hAnsi="Bahnschrift"/>
@@ -1328,10 +1407,7 @@
           <w:u w:val="single"/>
         </w:rPr>
       </w:pPr>
-    </w:p>
-    <w:p>
-      <w:pPr>
-        <w:jc w:val="both"/>
+      <w:r>
         <w:rPr>
           <w:rFonts w:ascii="Bahnschrift" w:hAnsi="Bahnschrift"/>
           <w:b/>
@@ -1340,7 +1416,9 @@
           <w:szCs w:val="24"/>
           <w:u w:val="single"/>
         </w:rPr>
-      </w:pPr>
+        <w:lastRenderedPageBreak/>
+        <w:t>Comment</w:t>
+      </w:r>
       <w:r>
         <w:rPr>
           <w:rFonts w:ascii="Bahnschrift" w:hAnsi="Bahnschrift"/>
@@ -1350,11 +1428,12 @@
           <w:szCs w:val="24"/>
           <w:u w:val="single"/>
         </w:rPr>
-        <w:t>Step Six:</w:t>
-      </w:r>
-    </w:p>
-    <w:p>
-      <w:pPr>
+        <w:t>:</w:t>
+      </w:r>
+    </w:p>
+    <w:p>
+      <w:pPr>
+        <w:ind w:left="227"/>
         <w:jc w:val="both"/>
         <w:rPr>
           <w:rFonts w:ascii="Bahnschrift" w:hAnsi="Bahnschrift"/>
@@ -1368,146 +1447,31 @@
           <w:sz w:val="24"/>
           <w:szCs w:val="24"/>
         </w:rPr>
-        <w:t xml:space="preserve">In This last step, our goal is to use an optimization technique to make the query work faster as possible for this we used the indexes and horizontal fragmentation, the queries are in the repository and one of the testing query and it’s correspond plan are </w:t>
-      </w:r>
-      <w:r>
-        <w:rPr>
-          <w:rFonts w:ascii="Bahnschrift" w:hAnsi="Bahnschrift"/>
-          <w:sz w:val="24"/>
-          <w:szCs w:val="24"/>
-        </w:rPr>
-        <w:t>below</w:t>
-      </w:r>
-      <w:r>
-        <w:rPr>
-          <w:rFonts w:ascii="Bahnschrift" w:hAnsi="Bahnschrift"/>
-          <w:sz w:val="24"/>
-          <w:szCs w:val="24"/>
-        </w:rPr>
-        <w:t xml:space="preserve"> :</w:t>
-      </w:r>
-    </w:p>
-    <w:p>
-      <w:pPr>
-        <w:spacing w:line="240" w:lineRule="auto"/>
-        <w:rPr>
-          <w:rFonts w:ascii="Bahnschrift" w:hAnsi="Bahnschrift"/>
-          <w:sz w:val="24"/>
-          <w:szCs w:val="24"/>
-        </w:rPr>
-      </w:pPr>
-      <w:r>
-        <w:rPr>
-          <w:rFonts w:ascii="Bahnschrift" w:hAnsi="Bahnschrift"/>
-          <w:sz w:val="24"/>
-          <w:szCs w:val="24"/>
-        </w:rPr>
-        <w:t xml:space="preserve">Other Queries: </w:t>
-      </w:r>
-      <w:hyperlink r:id="rId17" w:history="1">
-        <w:r>
-          <w:rPr>
-            <w:rStyle w:val="Hyperlink"/>
-            <w:rFonts w:ascii="Bahnschrift" w:hAnsi="Bahnschrift"/>
-            <w:sz w:val="24"/>
-            <w:szCs w:val="24"/>
-          </w:rPr>
-          <w:t>https://github.com/IsmailBourbie/master-one-practical-work/blob/master/db_dm/PW03/queries.sql</w:t>
-        </w:r>
-      </w:hyperlink>
-    </w:p>
-    <w:p>
-      <w:pPr>
-        <w:keepNext/>
-        <w:spacing w:line="240" w:lineRule="auto"/>
-        <w:jc w:val="center"/>
-      </w:pPr>
-      <w:r>
-        <w:rPr>
-          <w:rFonts w:ascii="Bahnschrift" w:hAnsi="Bahnschrift"/>
-          <w:sz w:val="24"/>
-          <w:szCs w:val="24"/>
-        </w:rPr>
-        <w:lastRenderedPageBreak/>
-        <w:pict>
-          <v:shape id="_x0000_i1032" type="#_x0000_t75" style="width:426.75pt;height:276.75pt">
-            <v:imagedata r:id="rId18" o:title="using_index_query_two"/>
-          </v:shape>
-        </w:pict>
-      </w:r>
-    </w:p>
-    <w:p>
-      <w:pPr>
-        <w:pStyle w:val="Caption"/>
-        <w:jc w:val="center"/>
-        <w:rPr>
-          <w:rFonts w:ascii="Bahnschrift" w:hAnsi="Bahnschrift"/>
-          <w:sz w:val="24"/>
-          <w:szCs w:val="24"/>
-        </w:rPr>
-      </w:pPr>
-      <w:r>
-        <w:t xml:space="preserve">Figure </w:t>
-      </w:r>
-      <w:fldSimple w:instr=" SEQ Figure \* ARABIC ">
-        <w:r>
-          <w:rPr>
-            <w:noProof/>
-          </w:rPr>
-          <w:t>8</w:t>
-        </w:r>
-      </w:fldSimple>
-      <w:r>
-        <w:t xml:space="preserve"> Query to demonstrate Index Optimization</w:t>
-      </w:r>
-    </w:p>
-    <w:p>
-      <w:pPr>
-        <w:spacing w:line="240" w:lineRule="auto"/>
-        <w:rPr>
-          <w:rFonts w:ascii="Bahnschrift" w:hAnsi="Bahnschrift"/>
-          <w:sz w:val="24"/>
-          <w:szCs w:val="24"/>
-        </w:rPr>
-      </w:pPr>
-    </w:p>
-    <w:p>
-      <w:pPr>
-        <w:keepNext/>
-        <w:spacing w:line="240" w:lineRule="auto"/>
-        <w:jc w:val="center"/>
-      </w:pPr>
-      <w:r>
-        <w:rPr>
-          <w:rFonts w:ascii="Bahnschrift" w:hAnsi="Bahnschrift"/>
-          <w:sz w:val="24"/>
-          <w:szCs w:val="24"/>
-        </w:rPr>
-        <w:pict>
-          <v:shape id="_x0000_i1033" type="#_x0000_t75" style="width:410.25pt;height:288.75pt">
-            <v:imagedata r:id="rId19" o:title="using_index_plan_two"/>
-          </v:shape>
-        </w:pict>
-      </w:r>
-    </w:p>
-    <w:p>
-      <w:pPr>
-        <w:pStyle w:val="Caption"/>
-        <w:jc w:val="center"/>
-      </w:pPr>
-      <w:r>
-        <w:t xml:space="preserve">Figure </w:t>
-      </w:r>
-      <w:fldSimple w:instr=" SEQ Figure \* ARABIC ">
-        <w:r>
-          <w:rPr>
-            <w:noProof/>
-          </w:rPr>
-          <w:t>9</w:t>
-        </w:r>
-      </w:fldSimple>
-      <w:r>
-        <w:t xml:space="preserve"> Plan after Index Modification</w:t>
+        <w:t xml:space="preserve">Its take </w:t>
+      </w:r>
+      <w:r>
+        <w:rPr>
+          <w:rFonts w:ascii="Bahnschrift" w:hAnsi="Bahnschrift"/>
+          <w:sz w:val="24"/>
+          <w:szCs w:val="24"/>
+        </w:rPr>
+        <w:t>just 0.3-0.5</w:t>
+      </w:r>
+      <w:r>
+        <w:rPr>
+          <w:rFonts w:ascii="Bahnschrift" w:hAnsi="Bahnschrift"/>
+          <w:sz w:val="24"/>
+          <w:szCs w:val="24"/>
+        </w:rPr>
+        <w:t>sec</w:t>
+      </w:r>
+      <w:r>
+        <w:rPr>
+          <w:rFonts w:ascii="Bahnschrift" w:hAnsi="Bahnschrift"/>
+          <w:sz w:val="24"/>
+          <w:szCs w:val="24"/>
+        </w:rPr>
+        <w:t>!</w:t>
       </w:r>
     </w:p>
     <w:p>
@@ -1544,7 +1508,6 @@
           <w:szCs w:val="24"/>
           <w:u w:val="single"/>
         </w:rPr>
-        <w:lastRenderedPageBreak/>
         <w:t>Conclusion:</w:t>
       </w:r>
     </w:p>
@@ -1571,10 +1534,45 @@
           <w:sz w:val="24"/>
           <w:szCs w:val="24"/>
         </w:rPr>
-        <w:t>Practical word we saw that oracle DBMS is a great one , its offer loading data from various input , help with monitoring the query plan execution and also give the database administrator the tools and ways to optimize the database structure and the corresponding query via multiple parameters,  another future which is a great about it but really made us crazy about oracle is the security provided , really in the first time your hand will be very dirty just to enter into the DBMS and start making some queries, really it was very difficult to just enter into it, lastly I would really recommend this DBMS  for A very large enterprise that need security and performance.</w:t>
-      </w:r>
-    </w:p>
-    <w:p/>
+        <w:t xml:space="preserve">Practical word we saw that </w:t>
+      </w:r>
+      <w:r>
+        <w:rPr>
+          <w:rFonts w:ascii="Bahnschrift" w:hAnsi="Bahnschrift"/>
+          <w:sz w:val="24"/>
+          <w:szCs w:val="24"/>
+        </w:rPr>
+        <w:t>Fragmentation is very useful</w:t>
+      </w:r>
+      <w:r>
+        <w:rPr>
+          <w:rFonts w:ascii="Bahnschrift" w:hAnsi="Bahnschrift"/>
+          <w:sz w:val="24"/>
+          <w:szCs w:val="24"/>
+        </w:rPr>
+        <w:t xml:space="preserve">, </w:t>
+      </w:r>
+      <w:r>
+        <w:rPr>
+          <w:rFonts w:ascii="Bahnschrift" w:hAnsi="Bahnschrift"/>
+          <w:sz w:val="24"/>
+          <w:szCs w:val="24"/>
+        </w:rPr>
+        <w:t xml:space="preserve">it </w:t>
+      </w:r>
+      <w:r>
+        <w:rPr>
+          <w:rFonts w:ascii="Bahnschrift" w:hAnsi="Bahnschrift"/>
+          <w:sz w:val="24"/>
+          <w:szCs w:val="24"/>
+        </w:rPr>
+        <w:t>optimize the execution time of queries.</w:t>
+      </w:r>
+    </w:p>
+    <w:p>
+      <w:bookmarkStart w:id="0" w:name="_GoBack"/>
+      <w:bookmarkEnd w:id="0"/>
+    </w:p>
     <w:sectPr>
       <w:pgSz w:w="12240" w:h="15840"/>
       <w:pgMar w:top="1276" w:right="1440" w:bottom="1135" w:left="1440" w:header="720" w:footer="720" w:gutter="0"/>

</xml_diff>

<commit_message>
ADB-DM: Changing Title of Report PW4
</commit_message>
<xml_diff>
--- a/db_dm/TP4/Report.docx
+++ b/db_dm/TP4/Report.docx
@@ -14,6 +14,8 @@
           <w:u w:val="single"/>
         </w:rPr>
       </w:pPr>
+      <w:bookmarkStart w:id="0" w:name="_GoBack"/>
+      <w:bookmarkEnd w:id="0"/>
       <w:r>
         <w:rPr>
           <w:rFonts w:ascii="Bahnschrift" w:hAnsi="Bahnschrift"/>
@@ -51,7 +53,7 @@
           <w:sz w:val="24"/>
           <w:szCs w:val="24"/>
         </w:rPr>
-        <w:t>Plan of Execution of Queries</w:t>
+        <w:t>Horizontal Fragmentation</w:t>
       </w:r>
       <w:r>
         <w:rPr>
@@ -511,7 +513,6 @@
         <w:keepNext/>
         <w:spacing w:line="240" w:lineRule="auto"/>
       </w:pPr>
-      <w:bookmarkStart w:id="0" w:name="_GoBack"/>
       <w:r>
         <w:rPr>
           <w:noProof/>
@@ -559,7 +560,6 @@
           </wp:inline>
         </w:drawing>
       </w:r>
-      <w:bookmarkEnd w:id="0"/>
     </w:p>
     <w:p>
       <w:pPr>

</xml_diff>